<commit_message>
Interpretaciones y avances en el Word
</commit_message>
<xml_diff>
--- a/TP4.docx
+++ b/TP4.docx
@@ -1,10 +1,11 @@
 
 <file path=word/document.xml><?xml version="1.0" encoding="utf-8"?>
-<w:document xmlns:wpc="http://schemas.microsoft.com/office/word/2010/wordprocessingCanvas" xmlns:cx="http://schemas.microsoft.com/office/drawing/2014/chartex" xmlns:cx1="http://schemas.microsoft.com/office/drawing/2015/9/8/chartex" xmlns:cx2="http://schemas.microsoft.com/office/drawing/2015/10/21/chartex" xmlns:cx3="http://schemas.microsoft.com/office/drawing/2016/5/9/chartex" xmlns:cx4="http://schemas.microsoft.com/office/drawing/2016/5/10/chartex" xmlns:cx5="http://schemas.microsoft.com/office/drawing/2016/5/11/chartex" xmlns:cx6="http://schemas.microsoft.com/office/drawing/2016/5/12/chartex" xmlns:cx7="http://schemas.microsoft.com/office/drawing/2016/5/13/chartex" xmlns:cx8="http://schemas.microsoft.com/office/drawing/2016/5/14/chartex" xmlns:mc="http://schemas.openxmlformats.org/markup-compatibility/2006" xmlns:aink="http://schemas.microsoft.com/office/drawing/2016/ink" xmlns:am3d="http://schemas.microsoft.com/office/drawing/2017/model3d" xmlns:o="urn:schemas-microsoft-com:office:office" xmlns:oel="http://schemas.microsoft.com/office/2019/extlst" xmlns:r="http://schemas.openxmlformats.org/officeDocument/2006/relationships" xmlns:m="http://schemas.openxmlformats.org/officeDocument/2006/math" xmlns:v="urn:schemas-microsoft-com:vml" xmlns:wp14="http://schemas.microsoft.com/office/word/2010/wordprocessingDrawing" xmlns:wp="http://schemas.openxmlformats.org/drawingml/2006/wordprocessingDrawing" xmlns:w10="urn:schemas-microsoft-com:office:word" xmlns:w="http://schemas.openxmlformats.org/wordprocessingml/2006/main" xmlns:w14="http://schemas.microsoft.com/office/word/2010/wordml" xmlns:w15="http://schemas.microsoft.com/office/word/2012/wordml" xmlns:w16cex="http://schemas.microsoft.com/office/word/2018/wordml/cex" xmlns:w16cid="http://schemas.microsoft.com/office/word/2016/wordml/cid" xmlns:w16="http://schemas.microsoft.com/office/word/2018/wordml" xmlns:w16du="http://schemas.microsoft.com/office/word/2023/wordml/word16du" xmlns:w16sdtdh="http://schemas.microsoft.com/office/word/2020/wordml/sdtdatahash" xmlns:w16sdtfl="http://schemas.microsoft.com/office/word/2024/wordml/sdtformatlock" xmlns:w16se="http://schemas.microsoft.com/office/word/2015/wordml/symex" xmlns:wpg="http://schemas.microsoft.com/office/word/2010/wordprocessingGroup" xmlns:wpi="http://schemas.microsoft.com/office/word/2010/wordprocessingInk" xmlns:wne="http://schemas.microsoft.com/office/word/2006/wordml" xmlns:wps="http://schemas.microsoft.com/office/word/2010/wordprocessingShape" mc:Ignorable="w14 w15 w16se w16cid w16 w16cex w16sdtdh w16sdtfl w16du wp14">
+<w:document xmlns:wpc="http://schemas.microsoft.com/office/word/2010/wordprocessingCanvas" xmlns:mc="http://schemas.openxmlformats.org/markup-compatibility/2006" xmlns:o="urn:schemas-microsoft-com:office:office" xmlns:r="http://schemas.openxmlformats.org/officeDocument/2006/relationships" xmlns:m="http://schemas.openxmlformats.org/officeDocument/2006/math" xmlns:v="urn:schemas-microsoft-com:vml" xmlns:wp14="http://schemas.microsoft.com/office/word/2010/wordprocessingDrawing" xmlns:wp="http://schemas.openxmlformats.org/drawingml/2006/wordprocessingDrawing" xmlns:w10="urn:schemas-microsoft-com:office:word" xmlns:w="http://schemas.openxmlformats.org/wordprocessingml/2006/main" xmlns:w14="http://schemas.microsoft.com/office/word/2010/wordml" xmlns:w15="http://schemas.microsoft.com/office/word/2012/wordml" xmlns:wpg="http://schemas.microsoft.com/office/word/2010/wordprocessingGroup" xmlns:wpi="http://schemas.microsoft.com/office/word/2010/wordprocessingInk" xmlns:wne="http://schemas.microsoft.com/office/word/2006/wordml" xmlns:wps="http://schemas.microsoft.com/office/word/2010/wordprocessingShape" mc:Ignorable="w14 w15 wp14">
   <w:body>
     <w:p>
       <w:pPr>
-        <w:pStyle w:val="Ttulo"/>
+        <w:pStyle w:val="Puesto"/>
+        <w:jc w:val="center"/>
         <w:rPr>
           <w:lang w:val="es-ES"/>
         </w:rPr>
@@ -19,18 +20,22 @@
     <w:p>
       <w:pPr>
         <w:pStyle w:val="Ttulo2"/>
-        <w:rPr>
+        <w:jc w:val="center"/>
+        <w:rPr>
+          <w:sz w:val="30"/>
           <w:lang w:val="es-ES"/>
         </w:rPr>
       </w:pPr>
       <w:r>
         <w:rPr>
+          <w:sz w:val="30"/>
           <w:lang w:val="es-ES"/>
         </w:rPr>
         <w:t xml:space="preserve">Integrantes: David Agudelo, </w:t>
       </w:r>
       <w:r>
         <w:rPr>
+          <w:sz w:val="30"/>
           <w:lang w:val="es-ES"/>
         </w:rPr>
         <w:t>Juan Tomasello y Franco Bustelo</w:t>
@@ -49,10 +54,152 @@
           <w:lang w:val="es-ES"/>
         </w:rPr>
       </w:pPr>
+      <w:r>
+        <w:rPr>
+          <w:noProof/>
+          <w:lang w:eastAsia="es-AR"/>
+        </w:rPr>
+        <w:drawing>
+          <wp:inline distT="0" distB="0" distL="0" distR="0" wp14:anchorId="1EF0B326" wp14:editId="6161BBA3">
+            <wp:extent cx="5300483" cy="3770384"/>
+            <wp:effectExtent l="0" t="0" r="0" b="1905"/>
+            <wp:docPr id="2" name="Imagen 2"/>
+            <wp:cNvGraphicFramePr>
+              <a:graphicFrameLocks xmlns:a="http://schemas.openxmlformats.org/drawingml/2006/main" noChangeAspect="1"/>
+            </wp:cNvGraphicFramePr>
+            <a:graphic xmlns:a="http://schemas.openxmlformats.org/drawingml/2006/main">
+              <a:graphicData uri="http://schemas.openxmlformats.org/drawingml/2006/picture">
+                <pic:pic xmlns:pic="http://schemas.openxmlformats.org/drawingml/2006/picture">
+                  <pic:nvPicPr>
+                    <pic:cNvPr id="2" name="grafico 2.png"/>
+                    <pic:cNvPicPr/>
+                  </pic:nvPicPr>
+                  <pic:blipFill>
+                    <a:blip r:embed="rId4" cstate="print">
+                      <a:extLst>
+                        <a:ext uri="{28A0092B-C50C-407E-A947-70E740481C1C}">
+                          <a14:useLocalDpi xmlns:a14="http://schemas.microsoft.com/office/drawing/2010/main" val="0"/>
+                        </a:ext>
+                      </a:extLst>
+                    </a:blip>
+                    <a:stretch>
+                      <a:fillRect/>
+                    </a:stretch>
+                  </pic:blipFill>
+                  <pic:spPr>
+                    <a:xfrm>
+                      <a:off x="0" y="0"/>
+                      <a:ext cx="5300483" cy="3770384"/>
+                    </a:xfrm>
+                    <a:prstGeom prst="rect">
+                      <a:avLst/>
+                    </a:prstGeom>
+                  </pic:spPr>
+                </pic:pic>
+              </a:graphicData>
+            </a:graphic>
+          </wp:inline>
+        </w:drawing>
+      </w:r>
     </w:p>
     <w:p>
       <w:pPr>
-        <w:rPr>
+        <w:pStyle w:val="NormalWeb"/>
+        <w:rPr>
+          <w:rFonts w:ascii="Arial" w:hAnsi="Arial" w:cs="Arial"/>
+        </w:rPr>
+      </w:pPr>
+      <w:r>
+        <w:rPr>
+          <w:rFonts w:ascii="Arial" w:hAnsi="Arial" w:cs="Arial"/>
+        </w:rPr>
+        <w:t xml:space="preserve">En el gráfico </w:t>
+      </w:r>
+      <w:r>
+        <w:rPr>
+          <w:rFonts w:ascii="Arial" w:hAnsi="Arial" w:cs="Arial"/>
+        </w:rPr>
+        <w:t xml:space="preserve">de arriba </w:t>
+      </w:r>
+      <w:r>
+        <w:rPr>
+          <w:rFonts w:ascii="Arial" w:hAnsi="Arial" w:cs="Arial"/>
+        </w:rPr>
+        <w:t xml:space="preserve">se muestra la relación entre la edad (eje X) y el salario semanal (eje Y). Cada punto azul representa a una persona, y la línea naranja es </w:t>
+      </w:r>
+      <w:r>
+        <w:rPr>
+          <w:rFonts w:ascii="Arial" w:hAnsi="Arial" w:cs="Arial"/>
+        </w:rPr>
+        <w:t>lo que aparece al</w:t>
+      </w:r>
+      <w:r>
+        <w:rPr>
+          <w:rFonts w:ascii="Arial" w:hAnsi="Arial" w:cs="Arial"/>
+        </w:rPr>
+        <w:t xml:space="preserve"> aplicar una regresión lineal.</w:t>
+      </w:r>
+    </w:p>
+    <w:p>
+      <w:pPr>
+        <w:pStyle w:val="NormalWeb"/>
+        <w:rPr>
+          <w:rFonts w:ascii="Arial" w:hAnsi="Arial" w:cs="Arial"/>
+        </w:rPr>
+      </w:pPr>
+      <w:r>
+        <w:rPr>
+          <w:rFonts w:ascii="Arial" w:hAnsi="Arial" w:cs="Arial"/>
+        </w:rPr>
+        <w:t>Para este histograma s</w:t>
+      </w:r>
+      <w:r>
+        <w:rPr>
+          <w:rFonts w:ascii="Arial" w:hAnsi="Arial" w:cs="Arial"/>
+        </w:rPr>
+        <w:t xml:space="preserve">e usó el 70% de los datos para entrenar el modelo y el 30% para probarlo. Aunque la línea </w:t>
+      </w:r>
+      <w:r>
+        <w:rPr>
+          <w:rFonts w:ascii="Arial" w:hAnsi="Arial" w:cs="Arial"/>
+        </w:rPr>
+        <w:t xml:space="preserve">naranja </w:t>
+      </w:r>
+      <w:r>
+        <w:rPr>
+          <w:rFonts w:ascii="Arial" w:hAnsi="Arial" w:cs="Arial"/>
+        </w:rPr>
+        <w:t>muestra que a mayor edad tiende a subir el salario, la dispersión de los puntos indica que la edad no explica muy bien el salario</w:t>
+      </w:r>
+      <w:r>
+        <w:rPr>
+          <w:rFonts w:ascii="Arial" w:hAnsi="Arial" w:cs="Arial"/>
+        </w:rPr>
+        <w:t xml:space="preserve"> semanal</w:t>
+      </w:r>
+      <w:r>
+        <w:rPr>
+          <w:rFonts w:ascii="Arial" w:hAnsi="Arial" w:cs="Arial"/>
+        </w:rPr>
+        <w:t xml:space="preserve"> por sí sola. Esto sirve para ver si el modelo puede mejorar agregando </w:t>
+      </w:r>
+      <w:r>
+        <w:rPr>
+          <w:rFonts w:ascii="Arial" w:hAnsi="Arial" w:cs="Arial"/>
+        </w:rPr>
+        <w:t>más predictores</w:t>
+      </w:r>
+      <w:r>
+        <w:rPr>
+          <w:rFonts w:ascii="Arial" w:hAnsi="Arial" w:cs="Arial"/>
+        </w:rPr>
+        <w:t>.</w:t>
+      </w:r>
+    </w:p>
+    <w:p>
+      <w:pPr>
+        <w:rPr>
+          <w:rFonts w:ascii="Arial" w:hAnsi="Arial" w:cs="Arial"/>
           <w:lang w:val="es-ES"/>
         </w:rPr>
       </w:pPr>
@@ -74,6 +221,183 @@
     <w:p>
       <w:pPr>
         <w:rPr>
+          <w:rFonts w:ascii="Arial" w:hAnsi="Arial" w:cs="Arial"/>
+          <w:lang w:val="es-ES"/>
+        </w:rPr>
+      </w:pPr>
+      <w:r>
+        <w:rPr>
+          <w:rFonts w:ascii="Arial" w:hAnsi="Arial" w:cs="Arial"/>
+          <w:noProof/>
+          <w:lang w:eastAsia="es-AR"/>
+        </w:rPr>
+        <w:lastRenderedPageBreak/>
+        <w:drawing>
+          <wp:inline distT="0" distB="0" distL="0" distR="0" wp14:anchorId="2D3DE9FF" wp14:editId="22C6B9D5">
+            <wp:extent cx="5181611" cy="4136144"/>
+            <wp:effectExtent l="0" t="0" r="0" b="0"/>
+            <wp:docPr id="3" name="Imagen 3"/>
+            <wp:cNvGraphicFramePr>
+              <a:graphicFrameLocks xmlns:a="http://schemas.openxmlformats.org/drawingml/2006/main" noChangeAspect="1"/>
+            </wp:cNvGraphicFramePr>
+            <a:graphic xmlns:a="http://schemas.openxmlformats.org/drawingml/2006/main">
+              <a:graphicData uri="http://schemas.openxmlformats.org/drawingml/2006/picture">
+                <pic:pic xmlns:pic="http://schemas.openxmlformats.org/drawingml/2006/picture">
+                  <pic:nvPicPr>
+                    <pic:cNvPr id="3" name="grafico 3.png"/>
+                    <pic:cNvPicPr/>
+                  </pic:nvPicPr>
+                  <pic:blipFill>
+                    <a:blip r:embed="rId5" cstate="print">
+                      <a:extLst>
+                        <a:ext uri="{28A0092B-C50C-407E-A947-70E740481C1C}">
+                          <a14:useLocalDpi xmlns:a14="http://schemas.microsoft.com/office/drawing/2010/main" val="0"/>
+                        </a:ext>
+                      </a:extLst>
+                    </a:blip>
+                    <a:stretch>
+                      <a:fillRect/>
+                    </a:stretch>
+                  </pic:blipFill>
+                  <pic:spPr>
+                    <a:xfrm>
+                      <a:off x="0" y="0"/>
+                      <a:ext cx="5181611" cy="4136144"/>
+                    </a:xfrm>
+                    <a:prstGeom prst="rect">
+                      <a:avLst/>
+                    </a:prstGeom>
+                  </pic:spPr>
+                </pic:pic>
+              </a:graphicData>
+            </a:graphic>
+          </wp:inline>
+        </w:drawing>
+      </w:r>
+    </w:p>
+    <w:p>
+      <w:r>
+        <w:rPr>
+          <w:rFonts w:ascii="Arial" w:hAnsi="Arial" w:cs="Arial"/>
+          <w:lang w:val="es-ES"/>
+        </w:rPr>
+        <w:t xml:space="preserve">En este grafico se ve que </w:t>
+      </w:r>
+      <w:r>
+        <w:rPr>
+          <w:rFonts w:ascii="Arial" w:hAnsi="Arial" w:cs="Arial"/>
+        </w:rPr>
+        <w:t>e</w:t>
+      </w:r>
+      <w:r>
+        <w:rPr>
+          <w:rFonts w:ascii="Arial" w:hAnsi="Arial" w:cs="Arial"/>
+        </w:rPr>
+        <w:t>l modelo KNN tuvo un desempeño más bajo, con una pr</w:t>
+      </w:r>
+      <w:r>
+        <w:rPr>
+          <w:rFonts w:ascii="Arial" w:hAnsi="Arial" w:cs="Arial"/>
+        </w:rPr>
+        <w:t xml:space="preserve">ecisión del 64% y un AUC de 0.51, lo cual vendría a indicar que no fue muy útil que digamos. </w:t>
+      </w:r>
+      <w:r>
+        <w:rPr>
+          <w:rFonts w:ascii="Arial" w:hAnsi="Arial" w:cs="Arial"/>
+        </w:rPr>
+        <w:t xml:space="preserve">Por el otro lado se ve </w:t>
+      </w:r>
+      <w:r>
+        <w:t>que la r</w:t>
+      </w:r>
+      <w:bookmarkStart w:id="0" w:name="_GoBack"/>
+      <w:bookmarkEnd w:id="0"/>
+      <w:r>
+        <w:t>egresión logística clasificó correctamente el 77% de los casos y el área bajo la curva ROC fue de 0.67, lo cual indica un desempeño</w:t>
+      </w:r>
+      <w:r>
+        <w:t xml:space="preserve">, dentro de lo que cabe, </w:t>
+      </w:r>
+      <w:r>
+        <w:rPr>
+          <w:rStyle w:val="Textoennegrita"/>
+          <w:b w:val="0"/>
+        </w:rPr>
+        <w:t>aceptable</w:t>
+      </w:r>
+      <w:r>
+        <w:t>.</w:t>
+      </w:r>
+    </w:p>
+    <w:p>
+      <w:pPr>
+        <w:rPr>
+          <w:rFonts w:ascii="Arial" w:hAnsi="Arial" w:cs="Arial"/>
+          <w:lang w:val="es-ES"/>
+        </w:rPr>
+      </w:pPr>
+      <w:r>
+        <w:rPr>
+          <w:rFonts w:ascii="Arial" w:hAnsi="Arial" w:cs="Arial"/>
+        </w:rPr>
+        <w:t>También</w:t>
+      </w:r>
+      <w:r>
+        <w:rPr>
+          <w:rFonts w:ascii="Arial" w:hAnsi="Arial" w:cs="Arial"/>
+        </w:rPr>
+        <w:t xml:space="preserve"> se ve claramente que la curva de </w:t>
+      </w:r>
+      <w:proofErr w:type="spellStart"/>
+      <w:r>
+        <w:rPr>
+          <w:rStyle w:val="Textoennegrita"/>
+          <w:rFonts w:ascii="Arial" w:hAnsi="Arial" w:cs="Arial"/>
+          <w:b w:val="0"/>
+        </w:rPr>
+        <w:t>Logi</w:t>
+      </w:r>
+      <w:r>
+        <w:rPr>
+          <w:rStyle w:val="Textoennegrita"/>
+          <w:rFonts w:ascii="Arial" w:hAnsi="Arial" w:cs="Arial"/>
+          <w:b w:val="0"/>
+        </w:rPr>
+        <w:t>t</w:t>
+      </w:r>
+      <w:proofErr w:type="spellEnd"/>
+      <w:r>
+        <w:rPr>
+          <w:rStyle w:val="Textoennegrita"/>
+          <w:rFonts w:ascii="Arial" w:hAnsi="Arial" w:cs="Arial"/>
+          <w:b w:val="0"/>
+        </w:rPr>
+        <w:t xml:space="preserve"> </w:t>
+      </w:r>
+      <w:r>
+        <w:rPr>
+          <w:rFonts w:ascii="Arial" w:hAnsi="Arial" w:cs="Arial"/>
+        </w:rPr>
+        <w:t xml:space="preserve">está más alejada de la línea diagonal (que representa un modelo aleatorio), mientras que la curva de </w:t>
+      </w:r>
+      <w:r>
+        <w:rPr>
+          <w:rStyle w:val="Textoennegrita"/>
+          <w:rFonts w:ascii="Arial" w:hAnsi="Arial" w:cs="Arial"/>
+          <w:b w:val="0"/>
+        </w:rPr>
+        <w:t>KNN</w:t>
+      </w:r>
+      <w:r>
+        <w:rPr>
+          <w:rFonts w:ascii="Arial" w:hAnsi="Arial" w:cs="Arial"/>
+        </w:rPr>
+        <w:t xml:space="preserve"> está muy cerca de esa línea. Esto confirma que la regresión logística funciona mejor para este caso.</w:t>
+      </w:r>
+    </w:p>
+    <w:p>
+      <w:pPr>
+        <w:rPr>
           <w:lang w:val="es-ES"/>
         </w:rPr>
       </w:pPr>
@@ -172,48 +496,6 @@
     <w:p>
       <w:pPr>
         <w:rPr>
-          <w:lang w:val="es-ES"/>
-        </w:rPr>
-      </w:pPr>
-    </w:p>
-    <w:p>
-      <w:pPr>
-        <w:rPr>
-          <w:lang w:val="es-ES"/>
-        </w:rPr>
-      </w:pPr>
-    </w:p>
-    <w:p>
-      <w:pPr>
-        <w:rPr>
-          <w:lang w:val="es-ES"/>
-        </w:rPr>
-      </w:pPr>
-    </w:p>
-    <w:p>
-      <w:pPr>
-        <w:rPr>
-          <w:lang w:val="es-ES"/>
-        </w:rPr>
-      </w:pPr>
-    </w:p>
-    <w:p>
-      <w:pPr>
-        <w:rPr>
-          <w:lang w:val="es-ES"/>
-        </w:rPr>
-      </w:pPr>
-    </w:p>
-    <w:p>
-      <w:pPr>
-        <w:rPr>
-          <w:lang w:val="es-ES"/>
-        </w:rPr>
-      </w:pPr>
-    </w:p>
-    <w:p>
-      <w:pPr>
-        <w:rPr>
           <w:b/>
           <w:bCs/>
           <w:lang w:val="es-US"/>
@@ -225,7 +507,6 @@
           <w:bCs/>
           <w:lang w:val="es-US"/>
         </w:rPr>
-        <w:lastRenderedPageBreak/>
         <w:t xml:space="preserve">Tabla 2. Estimación por regresión lineal de salarios usando la base de entrenamiento </w:t>
       </w:r>
     </w:p>
@@ -236,12 +517,12 @@
         <w:tblLook w:val="04A0" w:firstRow="1" w:lastRow="0" w:firstColumn="1" w:lastColumn="0" w:noHBand="0" w:noVBand="1"/>
       </w:tblPr>
       <w:tblGrid>
-        <w:gridCol w:w="2025"/>
-        <w:gridCol w:w="1295"/>
-        <w:gridCol w:w="1296"/>
-        <w:gridCol w:w="1296"/>
-        <w:gridCol w:w="1296"/>
-        <w:gridCol w:w="1296"/>
+        <w:gridCol w:w="2085"/>
+        <w:gridCol w:w="1283"/>
+        <w:gridCol w:w="1284"/>
+        <w:gridCol w:w="1284"/>
+        <w:gridCol w:w="1284"/>
+        <w:gridCol w:w="1284"/>
       </w:tblGrid>
       <w:tr>
         <w:trPr>
@@ -270,8 +551,23 @@
               <w:rPr>
                 <w:lang w:val="es-US"/>
               </w:rPr>
-              <w:t xml:space="preserve">Var. Dep: </w:t>
-            </w:r>
+              <w:t xml:space="preserve">Var. </w:t>
+            </w:r>
+            <w:proofErr w:type="spellStart"/>
+            <w:r>
+              <w:rPr>
+                <w:lang w:val="es-US"/>
+              </w:rPr>
+              <w:t>Dep</w:t>
+            </w:r>
+            <w:proofErr w:type="spellEnd"/>
+            <w:r>
+              <w:rPr>
+                <w:lang w:val="es-US"/>
+              </w:rPr>
+              <w:t xml:space="preserve">: </w:t>
+            </w:r>
+            <w:proofErr w:type="spellStart"/>
             <w:r>
               <w:rPr>
                 <w:i/>
@@ -280,6 +576,7 @@
               </w:rPr>
               <w:t>salario_semanal</w:t>
             </w:r>
+            <w:proofErr w:type="spellEnd"/>
           </w:p>
           <w:p>
             <w:pPr>
@@ -800,6 +1097,7 @@
                 <w:lang w:val="es-US"/>
               </w:rPr>
             </w:pPr>
+            <w:proofErr w:type="spellStart"/>
             <w:r>
               <w:rPr>
                 <w:i/>
@@ -808,6 +1106,7 @@
               </w:rPr>
               <w:t>educ</w:t>
             </w:r>
+            <w:proofErr w:type="spellEnd"/>
           </w:p>
         </w:tc>
         <w:tc>
@@ -1750,7 +2049,7 @@
 </file>
 
 <file path=word/styles.xml><?xml version="1.0" encoding="utf-8"?>
-<w:styles xmlns:mc="http://schemas.openxmlformats.org/markup-compatibility/2006" xmlns:r="http://schemas.openxmlformats.org/officeDocument/2006/relationships" xmlns:w="http://schemas.openxmlformats.org/wordprocessingml/2006/main" xmlns:w14="http://schemas.microsoft.com/office/word/2010/wordml" xmlns:w15="http://schemas.microsoft.com/office/word/2012/wordml" xmlns:w16cex="http://schemas.microsoft.com/office/word/2018/wordml/cex" xmlns:w16cid="http://schemas.microsoft.com/office/word/2016/wordml/cid" xmlns:w16="http://schemas.microsoft.com/office/word/2018/wordml" xmlns:w16du="http://schemas.microsoft.com/office/word/2023/wordml/word16du" xmlns:w16sdtdh="http://schemas.microsoft.com/office/word/2020/wordml/sdtdatahash" xmlns:w16sdtfl="http://schemas.microsoft.com/office/word/2024/wordml/sdtformatlock" xmlns:w16se="http://schemas.microsoft.com/office/word/2015/wordml/symex" mc:Ignorable="w14 w15 w16se w16cid w16 w16cex w16sdtdh w16sdtfl w16du">
+<w:styles xmlns:mc="http://schemas.openxmlformats.org/markup-compatibility/2006" xmlns:r="http://schemas.openxmlformats.org/officeDocument/2006/relationships" xmlns:w="http://schemas.openxmlformats.org/wordprocessingml/2006/main" xmlns:w14="http://schemas.microsoft.com/office/word/2010/wordml" xmlns:w15="http://schemas.microsoft.com/office/word/2012/wordml" mc:Ignorable="w14 w15">
   <w:docDefaults>
     <w:rPrDefault>
       <w:rPr>
@@ -1768,7 +2067,7 @@
       </w:pPr>
     </w:pPrDefault>
   </w:docDefaults>
-  <w:latentStyles w:defLockedState="0" w:defUIPriority="99" w:defSemiHidden="0" w:defUnhideWhenUsed="0" w:defQFormat="0" w:count="376">
+  <w:latentStyles w:defLockedState="0" w:defUIPriority="99" w:defSemiHidden="0" w:defUnhideWhenUsed="0" w:defQFormat="0" w:count="371">
     <w:lsdException w:name="Normal" w:uiPriority="0" w:qFormat="1"/>
     <w:lsdException w:name="heading 1" w:uiPriority="9" w:qFormat="1"/>
     <w:lsdException w:name="heading 2" w:semiHidden="1" w:uiPriority="9" w:unhideWhenUsed="1" w:qFormat="1"/>
@@ -2140,11 +2439,6 @@
     <w:lsdException w:name="List Table 5 Dark Accent 6" w:uiPriority="50"/>
     <w:lsdException w:name="List Table 6 Colorful Accent 6" w:uiPriority="51"/>
     <w:lsdException w:name="List Table 7 Colorful Accent 6" w:uiPriority="52"/>
-    <w:lsdException w:name="Mention" w:semiHidden="1" w:unhideWhenUsed="1"/>
-    <w:lsdException w:name="Smart Hyperlink" w:semiHidden="1" w:unhideWhenUsed="1"/>
-    <w:lsdException w:name="Hashtag" w:semiHidden="1" w:unhideWhenUsed="1"/>
-    <w:lsdException w:name="Unresolved Mention" w:semiHidden="1" w:unhideWhenUsed="1"/>
-    <w:lsdException w:name="Smart Link" w:semiHidden="1" w:unhideWhenUsed="1"/>
   </w:latentStyles>
   <w:style w:type="paragraph" w:default="1" w:styleId="Normal">
     <w:name w:val="Normal"/>
@@ -2351,6 +2645,7 @@
   <w:style w:type="character" w:default="1" w:styleId="Fuentedeprrafopredeter">
     <w:name w:val="Default Paragraph Font"/>
     <w:uiPriority w:val="1"/>
+    <w:semiHidden/>
     <w:unhideWhenUsed/>
   </w:style>
   <w:style w:type="table" w:default="1" w:styleId="Tablanormal">
@@ -2492,11 +2787,11 @@
       <w:color w:val="272727" w:themeColor="text1" w:themeTint="D8"/>
     </w:rPr>
   </w:style>
-  <w:style w:type="paragraph" w:styleId="Ttulo">
+  <w:style w:type="paragraph" w:styleId="Puesto">
     <w:name w:val="Title"/>
     <w:basedOn w:val="Normal"/>
     <w:next w:val="Normal"/>
-    <w:link w:val="TtuloCar"/>
+    <w:link w:val="PuestoCar"/>
     <w:uiPriority w:val="10"/>
     <w:qFormat/>
     <w:rsid w:val="00990A0B"/>
@@ -2512,10 +2807,10 @@
       <w:szCs w:val="56"/>
     </w:rPr>
   </w:style>
-  <w:style w:type="character" w:customStyle="1" w:styleId="TtuloCar">
-    <w:name w:val="Título Car"/>
+  <w:style w:type="character" w:customStyle="1" w:styleId="PuestoCar">
+    <w:name w:val="Puesto Car"/>
     <w:basedOn w:val="Fuentedeprrafopredeter"/>
-    <w:link w:val="Ttulo"/>
+    <w:link w:val="Puesto"/>
     <w:uiPriority w:val="10"/>
     <w:rsid w:val="00990A0B"/>
     <w:rPr>
@@ -2742,6 +3037,34 @@
         </w:tcBorders>
       </w:tcPr>
     </w:tblStylePr>
+  </w:style>
+  <w:style w:type="paragraph" w:styleId="NormalWeb">
+    <w:name w:val="Normal (Web)"/>
+    <w:basedOn w:val="Normal"/>
+    <w:uiPriority w:val="99"/>
+    <w:semiHidden/>
+    <w:unhideWhenUsed/>
+    <w:rsid w:val="00F9099B"/>
+    <w:pPr>
+      <w:spacing w:before="100" w:beforeAutospacing="1" w:after="100" w:afterAutospacing="1" w:line="240" w:lineRule="auto"/>
+    </w:pPr>
+    <w:rPr>
+      <w:rFonts w:ascii="Times New Roman" w:eastAsia="Times New Roman" w:hAnsi="Times New Roman" w:cs="Times New Roman"/>
+      <w:kern w:val="0"/>
+      <w:lang w:eastAsia="es-AR"/>
+      <w14:ligatures w14:val="none"/>
+    </w:rPr>
+  </w:style>
+  <w:style w:type="character" w:styleId="Textoennegrita">
+    <w:name w:val="Strong"/>
+    <w:basedOn w:val="Fuentedeprrafopredeter"/>
+    <w:uiPriority w:val="22"/>
+    <w:qFormat/>
+    <w:rsid w:val="00295A67"/>
+    <w:rPr>
+      <w:b/>
+      <w:bCs/>
+    </w:rPr>
   </w:style>
 </w:styles>
 </file>

</xml_diff>